<commit_message>
+ update template HHV-2
</commit_message>
<xml_diff>
--- a/data/db/hsv2/template.docx
+++ b/data/db/hsv2/template.docx
@@ -22,7 +22,25 @@
         </w:rPr>
         <w:t xml:space="preserve">Interprétation de mutations génotypiques pour </w:t>
         <w:br/>
-        <w:t>la résistance aux antiviraux (HSV-2)</w:t>
+        <w:t>la résistance aux antiviraux (HSV-</w:t>
+      </w:r>
+      <w:r>
+        <w:rPr>
+          <w:color w:val="215E99" w:themeColor="text2" w:themeTint="bf"/>
+          <w:sz w:val="32"/>
+          <w:szCs w:val="32"/>
+          <w:lang w:val="fr-CH"/>
+        </w:rPr>
+        <w:t>2</w:t>
+      </w:r>
+      <w:r>
+        <w:rPr>
+          <w:color w:val="215E99" w:themeColor="text2" w:themeTint="bf"/>
+          <w:sz w:val="32"/>
+          <w:szCs w:val="32"/>
+          <w:lang w:val="fr-CH"/>
+        </w:rPr>
+        <w:t>)</w:t>
       </w:r>
     </w:p>
     <w:tbl>
@@ -31,7 +49,7 @@
         <w:tblpPr w:bottomFromText="0" w:horzAnchor="margin" w:leftFromText="141" w:rightFromText="141" w:tblpX="0" w:tblpY="190" w:topFromText="0" w:vertAnchor="text"/>
         <w:tblW w:w="8931" w:type="dxa"/>
         <w:jc w:val="left"/>
-        <w:tblInd w:w="0" w:type="dxa"/>
+        <w:tblInd w:w="108" w:type="dxa"/>
         <w:tblLayout w:type="fixed"/>
         <w:tblCellMar>
           <w:top w:w="0" w:type="dxa"/>
@@ -43,9 +61,9 @@
       </w:tblPr>
       <w:tblGrid>
         <w:gridCol w:w="2267"/>
-        <w:gridCol w:w="1843"/>
+        <w:gridCol w:w="1985"/>
         <w:gridCol w:w="1844"/>
-        <w:gridCol w:w="2976"/>
+        <w:gridCol w:w="2834"/>
       </w:tblGrid>
       <w:tr>
         <w:trPr>
@@ -63,7 +81,8 @@
           <w:p>
             <w:pPr>
               <w:pStyle w:val="Normal"/>
-              <w:widowControl/>
+              <w:widowControl w:val="false"/>
+              <w:suppressAutoHyphens w:val="true"/>
               <w:spacing w:lineRule="auto" w:line="240" w:before="0" w:after="0"/>
               <w:jc w:val="left"/>
               <w:rPr>
@@ -87,7 +106,7 @@
         </w:tc>
         <w:tc>
           <w:tcPr>
-            <w:tcW w:w="1843" w:type="dxa"/>
+            <w:tcW w:w="1985" w:type="dxa"/>
             <w:tcBorders>
               <w:left w:val="nil"/>
               <w:bottom w:val="nil"/>
@@ -97,7 +116,8 @@
           <w:p>
             <w:pPr>
               <w:pStyle w:val="Normal"/>
-              <w:widowControl/>
+              <w:widowControl w:val="false"/>
+              <w:suppressAutoHyphens w:val="true"/>
               <w:spacing w:lineRule="auto" w:line="240" w:before="0" w:after="0"/>
               <w:jc w:val="left"/>
               <w:rPr>
@@ -132,7 +152,8 @@
           <w:p>
             <w:pPr>
               <w:pStyle w:val="Normal"/>
-              <w:widowControl/>
+              <w:widowControl w:val="false"/>
+              <w:suppressAutoHyphens w:val="true"/>
               <w:spacing w:lineRule="auto" w:line="240" w:before="0" w:after="0"/>
               <w:jc w:val="left"/>
               <w:rPr>
@@ -156,7 +177,7 @@
         </w:tc>
         <w:tc>
           <w:tcPr>
-            <w:tcW w:w="2976" w:type="dxa"/>
+            <w:tcW w:w="2834" w:type="dxa"/>
             <w:tcBorders>
               <w:left w:val="nil"/>
               <w:bottom w:val="nil"/>
@@ -166,7 +187,8 @@
           <w:p>
             <w:pPr>
               <w:pStyle w:val="Normal"/>
-              <w:widowControl/>
+              <w:widowControl w:val="false"/>
+              <w:suppressAutoHyphens w:val="true"/>
               <w:spacing w:lineRule="auto" w:line="240" w:before="0" w:after="0"/>
               <w:jc w:val="left"/>
               <w:rPr>
@@ -198,13 +220,15 @@
             <w:tcBorders>
               <w:top w:val="nil"/>
               <w:left w:val="nil"/>
+              <w:bottom w:val="nil"/>
               <w:right w:val="nil"/>
             </w:tcBorders>
           </w:tcPr>
           <w:p>
             <w:pPr>
               <w:pStyle w:val="Normal"/>
-              <w:widowControl/>
+              <w:widowControl w:val="false"/>
+              <w:suppressAutoHyphens w:val="true"/>
               <w:spacing w:lineRule="auto" w:line="240" w:before="0" w:after="0"/>
               <w:jc w:val="left"/>
               <w:rPr>
@@ -228,22 +252,23 @@
         </w:tc>
         <w:tc>
           <w:tcPr>
-            <w:tcW w:w="1843" w:type="dxa"/>
+            <w:tcW w:w="1985" w:type="dxa"/>
             <w:tcBorders>
               <w:top w:val="nil"/>
               <w:left w:val="nil"/>
+              <w:bottom w:val="nil"/>
               <w:right w:val="nil"/>
             </w:tcBorders>
           </w:tcPr>
           <w:p>
             <w:pPr>
               <w:pStyle w:val="Normal"/>
-              <w:widowControl/>
+              <w:widowControl w:val="false"/>
+              <w:suppressAutoHyphens w:val="true"/>
               <w:spacing w:lineRule="auto" w:line="240" w:before="0" w:after="0"/>
               <w:jc w:val="left"/>
               <w:rPr>
-                <w:sz w:val="22"/>
-                <w:szCs w:val="22"/>
+                <w:u w:val="none"/>
               </w:rPr>
             </w:pPr>
             <w:r>
@@ -252,6 +277,7 @@
                 <w:kern w:val="2"/>
                 <w:sz w:val="22"/>
                 <w:szCs w:val="22"/>
+                <w:u w:val="none"/>
                 <w:lang w:eastAsia="en-US" w:bidi="ar-SA"/>
               </w:rPr>
               <w:t>IDPATIENT</w:t>
@@ -264,13 +290,15 @@
             <w:tcBorders>
               <w:top w:val="nil"/>
               <w:left w:val="nil"/>
+              <w:bottom w:val="nil"/>
               <w:right w:val="nil"/>
             </w:tcBorders>
           </w:tcPr>
           <w:p>
             <w:pPr>
               <w:pStyle w:val="Normal"/>
-              <w:widowControl/>
+              <w:widowControl w:val="false"/>
+              <w:suppressAutoHyphens w:val="true"/>
               <w:spacing w:lineRule="auto" w:line="240" w:before="0" w:after="0"/>
               <w:jc w:val="left"/>
               <w:rPr>
@@ -294,17 +322,160 @@
         </w:tc>
         <w:tc>
           <w:tcPr>
-            <w:tcW w:w="2976" w:type="dxa"/>
+            <w:tcW w:w="2834" w:type="dxa"/>
             <w:tcBorders>
               <w:top w:val="nil"/>
               <w:left w:val="nil"/>
+              <w:bottom w:val="nil"/>
               <w:right w:val="nil"/>
             </w:tcBorders>
           </w:tcPr>
           <w:p>
             <w:pPr>
               <w:pStyle w:val="Normal"/>
-              <w:widowControl/>
+              <w:widowControl w:val="false"/>
+              <w:suppressAutoHyphens w:val="true"/>
+              <w:spacing w:lineRule="auto" w:line="240" w:before="0" w:after="0"/>
+              <w:jc w:val="left"/>
+              <w:rPr>
+                <w:b/>
+                <w:b/>
+                <w:bCs/>
+                <w:sz w:val="22"/>
+                <w:szCs w:val="22"/>
+              </w:rPr>
+            </w:pPr>
+            <w:r>
+              <w:rPr>
+                <w:b/>
+                <w:bCs/>
+                <w:sz w:val="22"/>
+                <w:szCs w:val="22"/>
+              </w:rPr>
+            </w:r>
+          </w:p>
+        </w:tc>
+      </w:tr>
+      <w:tr>
+        <w:trPr/>
+        <w:tc>
+          <w:tcPr>
+            <w:tcW w:w="2267" w:type="dxa"/>
+            <w:tcBorders>
+              <w:top w:val="nil"/>
+              <w:left w:val="nil"/>
+              <w:bottom w:val="nil"/>
+              <w:right w:val="nil"/>
+            </w:tcBorders>
+          </w:tcPr>
+          <w:p>
+            <w:pPr>
+              <w:pStyle w:val="Notedebasdepage"/>
+              <w:widowControl w:val="false"/>
+              <w:suppressAutoHyphens w:val="true"/>
+              <w:spacing w:lineRule="auto" w:line="240" w:before="0" w:after="0"/>
+              <w:jc w:val="left"/>
+              <w:rPr>
+                <w:lang w:val="fr-CH"/>
+              </w:rPr>
+            </w:pPr>
+            <w:r>
+              <w:rPr>
+                <w:b/>
+                <w:bCs/>
+                <w:sz w:val="22"/>
+                <w:szCs w:val="22"/>
+                <w:lang w:val="fr-CH"/>
+              </w:rPr>
+              <w:t>Souche de référence:</w:t>
+            </w:r>
+          </w:p>
+        </w:tc>
+        <w:tc>
+          <w:tcPr>
+            <w:tcW w:w="1985" w:type="dxa"/>
+            <w:tcBorders>
+              <w:top w:val="nil"/>
+              <w:left w:val="nil"/>
+              <w:bottom w:val="nil"/>
+              <w:right w:val="nil"/>
+            </w:tcBorders>
+          </w:tcPr>
+          <w:p>
+            <w:pPr>
+              <w:pStyle w:val="Normal"/>
+              <w:widowControl w:val="false"/>
+              <w:suppressAutoHyphens w:val="true"/>
+              <w:spacing w:lineRule="auto" w:line="240" w:before="0" w:after="0"/>
+              <w:jc w:val="left"/>
+              <w:rPr>
+                <w:b/>
+                <w:b/>
+                <w:bCs/>
+                <w:sz w:val="22"/>
+                <w:szCs w:val="22"/>
+              </w:rPr>
+            </w:pPr>
+            <w:r>
+              <w:rPr>
+                <w:rFonts w:eastAsia="Aptos"/>
+                <w:kern w:val="2"/>
+                <w:sz w:val="22"/>
+                <w:szCs w:val="22"/>
+                <w:lang w:eastAsia="en-US" w:bidi="ar-SA"/>
+              </w:rPr>
+              <w:t>_ACCESSIONNUMBER_</w:t>
+            </w:r>
+          </w:p>
+        </w:tc>
+        <w:tc>
+          <w:tcPr>
+            <w:tcW w:w="1844" w:type="dxa"/>
+            <w:tcBorders>
+              <w:top w:val="nil"/>
+              <w:left w:val="nil"/>
+              <w:bottom w:val="nil"/>
+              <w:right w:val="nil"/>
+            </w:tcBorders>
+          </w:tcPr>
+          <w:p>
+            <w:pPr>
+              <w:pStyle w:val="Notedebasdepage"/>
+              <w:widowControl w:val="false"/>
+              <w:suppressAutoHyphens w:val="true"/>
+              <w:spacing w:lineRule="auto" w:line="240" w:before="0" w:after="0"/>
+              <w:jc w:val="left"/>
+              <w:rPr>
+                <w:lang w:val="fr-CH"/>
+              </w:rPr>
+            </w:pPr>
+            <w:r>
+              <w:rPr>
+                <w:b/>
+                <w:bCs/>
+                <w:sz w:val="22"/>
+                <w:szCs w:val="22"/>
+                <w:lang w:val="fr-CH"/>
+              </w:rPr>
+              <w:t>Version logiciel:</w:t>
+            </w:r>
+          </w:p>
+        </w:tc>
+        <w:tc>
+          <w:tcPr>
+            <w:tcW w:w="2834" w:type="dxa"/>
+            <w:tcBorders>
+              <w:top w:val="nil"/>
+              <w:left w:val="nil"/>
+              <w:bottom w:val="nil"/>
+              <w:right w:val="nil"/>
+            </w:tcBorders>
+          </w:tcPr>
+          <w:p>
+            <w:pPr>
+              <w:pStyle w:val="Normal"/>
+              <w:widowControl w:val="false"/>
+              <w:suppressAutoHyphens w:val="true"/>
               <w:spacing w:lineRule="auto" w:line="240" w:before="0" w:after="0"/>
               <w:jc w:val="left"/>
               <w:rPr>
@@ -316,7 +487,109 @@
               <w:rPr>
                 <w:rFonts w:eastAsia="Aptos"/>
                 <w:kern w:val="2"/>
+                <w:sz w:val="22"/>
+                <w:szCs w:val="22"/>
                 <w:lang w:eastAsia="en-US" w:bidi="ar-SA"/>
+              </w:rPr>
+              <w:t>_VERSIONLOGICIEL_</w:t>
+            </w:r>
+          </w:p>
+        </w:tc>
+      </w:tr>
+      <w:tr>
+        <w:trPr>
+          <w:trHeight w:val="495" w:hRule="atLeast"/>
+        </w:trPr>
+        <w:tc>
+          <w:tcPr>
+            <w:tcW w:w="2267" w:type="dxa"/>
+            <w:tcBorders>
+              <w:top w:val="nil"/>
+              <w:left w:val="nil"/>
+              <w:right w:val="nil"/>
+            </w:tcBorders>
+          </w:tcPr>
+          <w:p>
+            <w:pPr>
+              <w:pStyle w:val="Notedebasdepage"/>
+              <w:widowControl w:val="false"/>
+              <w:suppressAutoHyphens w:val="true"/>
+              <w:spacing w:lineRule="auto" w:line="240" w:before="0" w:after="0"/>
+              <w:jc w:val="left"/>
+              <w:rPr>
+                <w:sz w:val="16"/>
+                <w:szCs w:val="16"/>
+              </w:rPr>
+            </w:pPr>
+            <w:r>
+              <w:rPr>
+                <w:b/>
+                <w:bCs/>
+                <w:sz w:val="16"/>
+                <w:szCs w:val="16"/>
+                <w:lang w:val="fr-CH"/>
+              </w:rPr>
+              <w:t>Empreinte cryptographique (SHA-256) du conteneur :</w:t>
+            </w:r>
+          </w:p>
+        </w:tc>
+        <w:tc>
+          <w:tcPr>
+            <w:tcW w:w="6663" w:type="dxa"/>
+            <w:gridSpan w:val="3"/>
+            <w:tcBorders>
+              <w:top w:val="nil"/>
+              <w:left w:val="nil"/>
+              <w:right w:val="nil"/>
+            </w:tcBorders>
+          </w:tcPr>
+          <w:p>
+            <w:pPr>
+              <w:pStyle w:val="Normal"/>
+              <w:widowControl w:val="false"/>
+              <w:suppressAutoHyphens w:val="true"/>
+              <w:spacing w:lineRule="auto" w:line="240" w:before="0" w:after="0"/>
+              <w:jc w:val="left"/>
+              <w:rPr>
+                <w:rFonts w:ascii="TlwgTypewriter" w:hAnsi="TlwgTypewriter"/>
+                <w:color w:val="000000"/>
+                <w:sz w:val="16"/>
+                <w:szCs w:val="16"/>
+              </w:rPr>
+            </w:pPr>
+            <w:r>
+              <w:rPr>
+                <w:rFonts w:ascii="TlwgTypewriter" w:hAnsi="TlwgTypewriter"/>
+                <w:b w:val="false"/>
+                <w:i w:val="false"/>
+                <w:color w:val="000000"/>
+                <w:sz w:val="16"/>
+                <w:szCs w:val="16"/>
+              </w:rPr>
+              <w:t>_EMPREINTE_</w:t>
+            </w:r>
+          </w:p>
+          <w:p>
+            <w:pPr>
+              <w:pStyle w:val="Normal"/>
+              <w:widowControl w:val="false"/>
+              <w:suppressAutoHyphens w:val="true"/>
+              <w:spacing w:lineRule="auto" w:line="240" w:before="0" w:after="0"/>
+              <w:jc w:val="left"/>
+              <w:rPr>
+                <w:b w:val="false"/>
+                <w:b w:val="false"/>
+                <w:bCs w:val="false"/>
+                <w:sz w:val="22"/>
+                <w:szCs w:val="22"/>
+              </w:rPr>
+            </w:pPr>
+            <w:r>
+              <w:rPr>
+                <w:b w:val="false"/>
+                <w:bCs w:val="false"/>
+                <w:sz w:val="22"/>
+                <w:szCs w:val="22"/>
               </w:rPr>
             </w:r>
           </w:p>
@@ -334,11 +607,15 @@
     </w:p>
     <w:p>
       <w:pPr>
-        <w:pStyle w:val="Titre2"/>
-        <w:rPr/>
+        <w:pStyle w:val="Normal"/>
+        <w:rPr>
+          <w:lang w:val="fr-CH"/>
+        </w:rPr>
       </w:pPr>
       <w:r>
-        <w:rPr/>
+        <w:rPr>
+          <w:lang w:val="fr-CH"/>
+        </w:rPr>
       </w:r>
     </w:p>
     <w:p>
@@ -357,8 +634,8 @@
         </w:rPr>
         <w:t>Résultat du séquençage du gène UL23</w:t>
       </w:r>
-      <w:bookmarkStart w:id="0" w:name="_Ref170228463"/>
-      <w:bookmarkStart w:id="1" w:name="_Ref170228208"/>
+      <w:bookmarkStart w:id="0" w:name="_Ref170228208"/>
+      <w:bookmarkStart w:id="1" w:name="_Ref170228463"/>
       <w:bookmarkEnd w:id="0"/>
       <w:bookmarkEnd w:id="1"/>
       <w:r>
@@ -375,7 +652,13 @@
         <w:rPr>
           <w:lang w:val="fr-CH"/>
         </w:rPr>
-        <w:t xml:space="preserve"> RES-UL23-HHV2</w:t>
+        <w:t xml:space="preserve"> RES-UL23-HHV</w:t>
+      </w:r>
+      <w:r>
+        <w:rPr>
+          <w:lang w:val="fr-CH"/>
+        </w:rPr>
+        <w:t>2</w:t>
       </w:r>
     </w:p>
     <w:p>
@@ -475,7 +758,13 @@
         <w:rPr>
           <w:lang w:val="fr-CH"/>
         </w:rPr>
-        <w:t xml:space="preserve"> RES-UL30-HHV2</w:t>
+        <w:t xml:space="preserve"> RES-UL30-HHV</w:t>
+      </w:r>
+      <w:r>
+        <w:rPr>
+          <w:lang w:val="fr-CH"/>
+        </w:rPr>
+        <w:t>2</w:t>
       </w:r>
     </w:p>
     <w:p>
@@ -518,6 +807,7 @@
     <w:p>
       <w:pPr>
         <w:pStyle w:val="Normal"/>
+        <w:spacing w:before="0" w:after="160"/>
         <w:ind w:firstLine="708"/>
         <w:rPr>
           <w:b/>
@@ -539,34 +829,15 @@
     <w:p>
       <w:pPr>
         <w:pStyle w:val="Normal"/>
-        <w:rPr/>
-      </w:pPr>
-      <w:r>
-        <w:rPr/>
-      </w:r>
-    </w:p>
-    <w:p>
-      <w:pPr>
-        <w:pStyle w:val="Titre2"/>
-        <w:rPr>
-          <w:b w:val="false"/>
-          <w:b w:val="false"/>
-          <w:bCs w:val="false"/>
-          <w:lang w:val="fr-CH"/>
-        </w:rPr>
-      </w:pPr>
-      <w:r>
-        <w:rPr>
-          <w:b w:val="false"/>
-          <w:bCs w:val="false"/>
-          <w:lang w:val="fr-CH"/>
-        </w:rPr>
-      </w:r>
-    </w:p>
-    <w:p>
-      <w:pPr>
-        <w:pStyle w:val="Titre2"/>
-        <w:rPr>
+        <w:spacing w:before="0" w:after="160"/>
+        <w:ind w:firstLine="708"/>
+        <w:rPr>
+          <w:b/>
+          <w:b/>
+          <w:bCs/>
+          <w:color w:val="215E99" w:themeColor="text2" w:themeTint="bf"/>
+          <w:sz w:val="24"/>
+          <w:szCs w:val="24"/>
           <w:lang w:val="fr-CH"/>
         </w:rPr>
       </w:pPr>
@@ -575,16 +846,22 @@
       </w:r>
     </w:p>
     <w:sectPr>
-      <w:headerReference w:type="default" r:id="rId2"/>
-      <w:footerReference w:type="default" r:id="rId3"/>
+      <w:headerReference w:type="even" r:id="rId2"/>
+      <w:headerReference w:type="default" r:id="rId3"/>
+      <w:headerReference w:type="first" r:id="rId4"/>
+      <w:footerReference w:type="even" r:id="rId5"/>
+      <w:footerReference w:type="default" r:id="rId6"/>
+      <w:footerReference w:type="first" r:id="rId7"/>
       <w:footnotePr>
         <w:numFmt w:val="decimal"/>
+        <w:numRestart w:val="eachPage"/>
       </w:footnotePr>
       <w:type w:val="nextPage"/>
       <w:pgSz w:w="11906" w:h="16838"/>
       <w:pgMar w:left="1417" w:right="1417" w:gutter="0" w:header="708" w:top="1417" w:footer="708" w:bottom="1417"/>
       <w:pgNumType w:fmt="decimal"/>
       <w:formProt w:val="false"/>
+      <w:titlePg/>
       <w:textDirection w:val="lrTb"/>
       <w:docGrid w:type="default" w:linePitch="360" w:charSpace="0"/>
     </w:sectPr>
@@ -597,13 +874,73 @@
   <w:p>
     <w:pPr>
       <w:pStyle w:val="Pieddepage"/>
-      <w:jc w:val="center"/>
-      <w:rPr>
-        <w:lang w:val="fr-CH"/>
-      </w:rPr>
+      <w:rPr/>
     </w:pPr>
     <w:r>
       <w:rPr/>
+    </w:r>
+  </w:p>
+</w:ftr>
+</file>
+
+<file path=word/footer2.xml><?xml version="1.0" encoding="utf-8"?>
+<w:ftr xmlns:o="urn:schemas-microsoft-com:office:office" xmlns:r="http://schemas.openxmlformats.org/officeDocument/2006/relationships" xmlns:v="urn:schemas-microsoft-com:vml" xmlns:w="http://schemas.openxmlformats.org/wordprocessingml/2006/main" xmlns:w10="urn:schemas-microsoft-com:office:word" xmlns:wp="http://schemas.openxmlformats.org/drawingml/2006/wordprocessingDrawing" xmlns:wps="http://schemas.microsoft.com/office/word/2010/wordprocessingShape" xmlns:wpg="http://schemas.microsoft.com/office/word/2010/wordprocessingGroup" xmlns:mc="http://schemas.openxmlformats.org/markup-compatibility/2006" xmlns:wp14="http://schemas.microsoft.com/office/word/2010/wordprocessingDrawing" xmlns:w14="http://schemas.microsoft.com/office/word/2010/wordml" xmlns:w15="http://schemas.microsoft.com/office/word/2012/wordml" mc:Ignorable="w14 wp14 w15">
+  <w:p>
+    <w:pPr>
+      <w:pStyle w:val="Notedebasdepage"/>
+      <w:rPr>
+        <w:lang w:val="fr-CH"/>
+      </w:rPr>
+    </w:pPr>
+    <w:r>
+      <w:rPr>
+        <w:lang w:val="fr-CH"/>
+      </w:rPr>
+    </w:r>
+  </w:p>
+</w:ftr>
+</file>
+
+<file path=word/footer3.xml><?xml version="1.0" encoding="utf-8"?>
+<w:ftr xmlns:o="urn:schemas-microsoft-com:office:office" xmlns:r="http://schemas.openxmlformats.org/officeDocument/2006/relationships" xmlns:v="urn:schemas-microsoft-com:vml" xmlns:w="http://schemas.openxmlformats.org/wordprocessingml/2006/main" xmlns:w10="urn:schemas-microsoft-com:office:word" xmlns:wp="http://schemas.openxmlformats.org/drawingml/2006/wordprocessingDrawing" xmlns:wps="http://schemas.microsoft.com/office/word/2010/wordprocessingShape" xmlns:wpg="http://schemas.microsoft.com/office/word/2010/wordprocessingGroup" xmlns:mc="http://schemas.openxmlformats.org/markup-compatibility/2006" xmlns:wp14="http://schemas.microsoft.com/office/word/2010/wordprocessingDrawing" xmlns:w14="http://schemas.microsoft.com/office/word/2010/wordml" xmlns:w15="http://schemas.microsoft.com/office/word/2012/wordml" mc:Ignorable="w14 wp14 w15">
+  <w:p>
+    <w:pPr>
+      <w:pStyle w:val="Notedebasdepage"/>
+      <w:rPr>
+        <w:lang w:val="fr-CH"/>
+      </w:rPr>
+    </w:pPr>
+    <w:r>
+      <w:rPr>
+        <w:lang w:val="fr-CH"/>
+      </w:rPr>
+    </w:r>
+  </w:p>
+  <w:p>
+    <w:pPr>
+      <w:pStyle w:val="Pieddepage"/>
+      <w:jc w:val="center"/>
+      <w:rPr>
+        <w:lang w:val="fr-CH"/>
+      </w:rPr>
+    </w:pPr>
+    <w:r>
+      <w:rPr>
+        <w:lang w:val="fr-CH"/>
+      </w:rPr>
+    </w:r>
+  </w:p>
+  <w:p>
+    <w:pPr>
+      <w:pStyle w:val="Pieddepage"/>
+      <w:rPr>
+        <w:lang w:val="fr-CH"/>
+      </w:rPr>
+    </w:pPr>
+    <w:r>
+      <w:rPr>
+        <w:lang w:val="fr-CH"/>
+      </w:rPr>
     </w:r>
   </w:p>
 </w:ftr>
@@ -653,7 +990,7 @@
         <w:rPr>
           <w:lang w:val="fr-CH"/>
         </w:rPr>
-        <w:t>Séquençage comparé à la souche de référence NC_001798.2 connu susceptible.</w:t>
+        <w:t>Séquençage comparé à la souche de référence connu susceptible.</w:t>
       </w:r>
     </w:p>
     <w:p>
@@ -665,20 +1002,9 @@
       </w:pPr>
       <w:r>
         <w:rPr>
-          <w:lang w:val="fr-CH"/>
+          <w:lang w:val="fr-FR" w:eastAsia="en-US" w:bidi="ar-SA"/>
         </w:rPr>
         <w:t>* Ce symbole représente la formation d’un codon d’arrêt prématuré de la traduction.</w:t>
-      </w:r>
-    </w:p>
-    <w:p>
-      <w:pPr>
-        <w:pStyle w:val="Notedebasdepage"/>
-        <w:rPr>
-          <w:lang w:val="fr-CH"/>
-        </w:rPr>
-      </w:pPr>
-      <w:r>
-        <w:rPr/>
       </w:r>
     </w:p>
   </w:footnote>
@@ -686,6 +1012,34 @@
 </file>
 
 <file path=word/header1.xml><?xml version="1.0" encoding="utf-8"?>
+<w:hdr xmlns:o="urn:schemas-microsoft-com:office:office" xmlns:r="http://schemas.openxmlformats.org/officeDocument/2006/relationships" xmlns:v="urn:schemas-microsoft-com:vml" xmlns:w="http://schemas.openxmlformats.org/wordprocessingml/2006/main" xmlns:w10="urn:schemas-microsoft-com:office:word" xmlns:wp="http://schemas.openxmlformats.org/drawingml/2006/wordprocessingDrawing" xmlns:wps="http://schemas.microsoft.com/office/word/2010/wordprocessingShape" xmlns:wpg="http://schemas.microsoft.com/office/word/2010/wordprocessingGroup" xmlns:mc="http://schemas.openxmlformats.org/markup-compatibility/2006" xmlns:wp14="http://schemas.microsoft.com/office/word/2010/wordprocessingDrawing" xmlns:w14="http://schemas.microsoft.com/office/word/2010/wordml" xmlns:w15="http://schemas.microsoft.com/office/word/2012/wordml" mc:Ignorable="w14 wp14 w15">
+  <w:p>
+    <w:pPr>
+      <w:pStyle w:val="Entte"/>
+      <w:rPr/>
+    </w:pPr>
+    <w:r>
+      <w:rPr/>
+    </w:r>
+  </w:p>
+</w:hdr>
+</file>
+
+<file path=word/header2.xml><?xml version="1.0" encoding="utf-8"?>
+<w:hdr xmlns:o="urn:schemas-microsoft-com:office:office" xmlns:r="http://schemas.openxmlformats.org/officeDocument/2006/relationships" xmlns:v="urn:schemas-microsoft-com:vml" xmlns:w="http://schemas.openxmlformats.org/wordprocessingml/2006/main" xmlns:w10="urn:schemas-microsoft-com:office:word" xmlns:wp="http://schemas.openxmlformats.org/drawingml/2006/wordprocessingDrawing" xmlns:wps="http://schemas.microsoft.com/office/word/2010/wordprocessingShape" xmlns:wpg="http://schemas.microsoft.com/office/word/2010/wordprocessingGroup" xmlns:mc="http://schemas.openxmlformats.org/markup-compatibility/2006" xmlns:wp14="http://schemas.microsoft.com/office/word/2010/wordprocessingDrawing" xmlns:w14="http://schemas.microsoft.com/office/word/2010/wordml" xmlns:w15="http://schemas.microsoft.com/office/word/2012/wordml" mc:Ignorable="w14 wp14 w15">
+  <w:p>
+    <w:pPr>
+      <w:pStyle w:val="Entte"/>
+      <w:rPr/>
+    </w:pPr>
+    <w:r>
+      <w:rPr/>
+    </w:r>
+  </w:p>
+</w:hdr>
+</file>
+
+<file path=word/header3.xml><?xml version="1.0" encoding="utf-8"?>
 <w:hdr xmlns:o="urn:schemas-microsoft-com:office:office" xmlns:r="http://schemas.openxmlformats.org/officeDocument/2006/relationships" xmlns:v="urn:schemas-microsoft-com:vml" xmlns:w="http://schemas.openxmlformats.org/wordprocessingml/2006/main" xmlns:w10="urn:schemas-microsoft-com:office:word" xmlns:wp="http://schemas.openxmlformats.org/drawingml/2006/wordprocessingDrawing" xmlns:wps="http://schemas.microsoft.com/office/word/2010/wordprocessingShape" xmlns:wpg="http://schemas.microsoft.com/office/word/2010/wordprocessingGroup" xmlns:mc="http://schemas.openxmlformats.org/markup-compatibility/2006" xmlns:wp14="http://schemas.microsoft.com/office/word/2010/wordprocessingDrawing" xmlns:w14="http://schemas.microsoft.com/office/word/2010/wordml" xmlns:w15="http://schemas.microsoft.com/office/word/2012/wordml" mc:Ignorable="w14 wp14 w15">
   <w:p>
     <w:pPr>
@@ -1111,13 +1465,14 @@
     <w:rsid w:val="00e25ea5"/>
     <w:pPr>
       <w:widowControl/>
+      <w:suppressAutoHyphens w:val="true"/>
       <w:bidi w:val="0"/>
       <w:spacing w:lineRule="auto" w:line="276" w:before="0" w:after="160"/>
       <w:jc w:val="left"/>
       <w:outlineLvl w:val="1"/>
     </w:pPr>
     <w:rPr>
-      <w:rFonts w:ascii="Times New Roman" w:hAnsi="Times New Roman" w:cs="Times New Roman" w:eastAsia="Aptos"/>
+      <w:rFonts w:ascii="Times New Roman" w:hAnsi="Times New Roman" w:eastAsia="Aptos" w:cs="Times New Roman"/>
       <w:color w:val="000000" w:themeColor="text1"/>
       <w:kern w:val="2"/>
       <w:sz w:val="20"/>
@@ -1581,7 +1936,7 @@
     <w:uiPriority w:val="99"/>
     <w:semiHidden/>
     <w:qFormat/>
-    <w:rsid w:val="000c5444"/>
+    <w:rsid w:val="00164bde"/>
     <w:rPr>
       <w:rFonts w:ascii="Times New Roman" w:hAnsi="Times New Roman" w:cs="Times New Roman"/>
       <w:color w:val="000000" w:themeColor="text1"/>
@@ -1597,7 +1952,7 @@
     <w:semiHidden/>
     <w:unhideWhenUsed/>
     <w:qFormat/>
-    <w:rsid w:val="000c5444"/>
+    <w:rsid w:val="00164bde"/>
     <w:rPr>
       <w:vertAlign w:val="superscript"/>
     </w:rPr>
@@ -1816,7 +2171,7 @@
     <w:uiPriority w:val="99"/>
     <w:semiHidden/>
     <w:unhideWhenUsed/>
-    <w:rsid w:val="000c5444"/>
+    <w:rsid w:val="00164bde"/>
     <w:pPr>
       <w:spacing w:lineRule="auto" w:line="240" w:before="0" w:after="0"/>
     </w:pPr>
@@ -1828,6 +2183,29 @@
     <w:qFormat/>
     <w:pPr/>
     <w:rPr/>
+  </w:style>
+  <w:style w:type="paragraph" w:styleId="Contenudetableau">
+    <w:name w:val="Contenu de tableau"/>
+    <w:basedOn w:val="Normal"/>
+    <w:qFormat/>
+    <w:pPr>
+      <w:widowControl w:val="false"/>
+      <w:suppressLineNumbers/>
+    </w:pPr>
+    <w:rPr/>
+  </w:style>
+  <w:style w:type="paragraph" w:styleId="Titredetableau">
+    <w:name w:val="Titre de tableau"/>
+    <w:basedOn w:val="Contenudetableau"/>
+    <w:qFormat/>
+    <w:pPr>
+      <w:suppressLineNumbers/>
+      <w:jc w:val="center"/>
+    </w:pPr>
+    <w:rPr>
+      <w:b/>
+      <w:bCs/>
+    </w:rPr>
   </w:style>
   <w:style w:type="numbering" w:styleId="NoList" w:default="1">
     <w:name w:val="No List"/>

</xml_diff>